<commit_message>
delete email field, sort by newest startdate, format dates to DD-MM-YYYY, get data from past 12 days, and indent content
</commit_message>
<xml_diff>
--- a/trafik_info_template.docx
+++ b/trafik_info_template.docx
@@ -23,6 +23,7 @@
         </w:rPr>
         <w:t xml:space="preserve">RAFIK-INFO – UGE </w:t>
       </w:r>
+      <w:proofErr w:type="gramStart"/>
       <w:r>
         <w:rPr>
           <w:rFonts w:ascii="Arial Black" w:hAnsi="Arial Black"/>
@@ -36,23 +37,23 @@
           <w:rFonts w:ascii="Arial Black" w:hAnsi="Arial Black"/>
           <w:sz w:val="32"/>
         </w:rPr>
-        <w:t>week_number</w:t>
-      </w:r>
-      <w:proofErr w:type="spellEnd"/>
+        <w:t>week</w:t>
+      </w:r>
+      <w:proofErr w:type="gramEnd"/>
       <w:r>
         <w:rPr>
           <w:rFonts w:ascii="Arial Black" w:hAnsi="Arial Black"/>
           <w:sz w:val="32"/>
         </w:rPr>
-        <w:t xml:space="preserve"> }} {{ </w:t>
-      </w:r>
-      <w:proofErr w:type="spellStart"/>
+        <w:t>_</w:t>
+      </w:r>
+      <w:proofErr w:type="gramStart"/>
       <w:r>
         <w:rPr>
           <w:rFonts w:ascii="Arial Black" w:hAnsi="Arial Black"/>
           <w:sz w:val="32"/>
         </w:rPr>
-        <w:t>current_year</w:t>
+        <w:t>number</w:t>
       </w:r>
       <w:proofErr w:type="spellEnd"/>
       <w:r>
@@ -60,19 +61,67 @@
           <w:rFonts w:ascii="Arial Black" w:hAnsi="Arial Black"/>
           <w:sz w:val="32"/>
         </w:rPr>
-        <w:t xml:space="preserve"> }}</w:t>
+        <w:t xml:space="preserve"> }</w:t>
+      </w:r>
+      <w:proofErr w:type="gramEnd"/>
+      <w:r>
+        <w:rPr>
+          <w:rFonts w:ascii="Arial Black" w:hAnsi="Arial Black"/>
+          <w:sz w:val="32"/>
+        </w:rPr>
+        <w:t xml:space="preserve">} </w:t>
+      </w:r>
+      <w:proofErr w:type="gramStart"/>
+      <w:r>
+        <w:rPr>
+          <w:rFonts w:ascii="Arial Black" w:hAnsi="Arial Black"/>
+          <w:sz w:val="32"/>
+        </w:rPr>
+        <w:t xml:space="preserve">{{ </w:t>
+      </w:r>
+      <w:proofErr w:type="spellStart"/>
+      <w:r>
+        <w:rPr>
+          <w:rFonts w:ascii="Arial Black" w:hAnsi="Arial Black"/>
+          <w:sz w:val="32"/>
+        </w:rPr>
+        <w:t>current</w:t>
+      </w:r>
+      <w:proofErr w:type="gramEnd"/>
+      <w:r>
+        <w:rPr>
+          <w:rFonts w:ascii="Arial Black" w:hAnsi="Arial Black"/>
+          <w:sz w:val="32"/>
+        </w:rPr>
+        <w:t>_</w:t>
+      </w:r>
+      <w:proofErr w:type="gramStart"/>
+      <w:r>
+        <w:rPr>
+          <w:rFonts w:ascii="Arial Black" w:hAnsi="Arial Black"/>
+          <w:sz w:val="32"/>
+        </w:rPr>
+        <w:t>year</w:t>
+      </w:r>
+      <w:proofErr w:type="spellEnd"/>
+      <w:r>
+        <w:rPr>
+          <w:rFonts w:ascii="Arial Black" w:hAnsi="Arial Black"/>
+          <w:sz w:val="32"/>
+        </w:rPr>
+        <w:t xml:space="preserve"> }</w:t>
+      </w:r>
+      <w:proofErr w:type="gramEnd"/>
+      <w:r>
+        <w:rPr>
+          <w:rFonts w:ascii="Arial Black" w:hAnsi="Arial Black"/>
+          <w:sz w:val="32"/>
+        </w:rPr>
+        <w:t>}</w:t>
       </w:r>
     </w:p>
     <w:p>
       <w:pPr>
-        <w:rPr>
-          <w:rFonts w:ascii="Arial Black" w:hAnsi="Arial Black"/>
-          <w:sz w:val="32"/>
-        </w:rPr>
-      </w:pPr>
-    </w:p>
-    <w:p>
-      <w:pPr>
         <w:pStyle w:val="Brdtekst"/>
         <w:ind w:left="0"/>
         <w:rPr>
@@ -86,16 +135,16 @@
           <w:lang w:val="da-DK" w:eastAsia="da-DK"/>
         </w:rPr>
         <w:drawing>
-          <wp:anchor distT="0" distB="0" distL="0" distR="0" simplePos="0" relativeHeight="251660288" behindDoc="0" locked="0" layoutInCell="1" allowOverlap="1" wp14:anchorId="6663CDB2" wp14:editId="309BF330">
+          <wp:anchor distT="0" distB="0" distL="0" distR="0" simplePos="0" relativeHeight="251660288" behindDoc="0" locked="0" layoutInCell="1" allowOverlap="1" wp14:anchorId="6663CDB2" wp14:editId="7BB7F087">
             <wp:simplePos x="0" y="0"/>
             <wp:positionH relativeFrom="margin">
-              <wp:align>left</wp:align>
+              <wp:align>center</wp:align>
             </wp:positionH>
             <wp:positionV relativeFrom="paragraph">
-              <wp:posOffset>175895</wp:posOffset>
+              <wp:posOffset>172720</wp:posOffset>
             </wp:positionV>
-            <wp:extent cx="4086860" cy="1390015"/>
-            <wp:effectExtent l="0" t="0" r="8890" b="635"/>
+            <wp:extent cx="4719600" cy="1605600"/>
+            <wp:effectExtent l="0" t="0" r="5080" b="0"/>
             <wp:wrapTopAndBottom/>
             <wp:docPr id="1" name="image1.jpeg"/>
             <wp:cNvGraphicFramePr>
@@ -117,7 +166,7 @@
                   <pic:spPr>
                     <a:xfrm>
                       <a:off x="0" y="0"/>
-                      <a:ext cx="4086860" cy="1390015"/>
+                      <a:ext cx="4719600" cy="1605600"/>
                     </a:xfrm>
                     <a:prstGeom prst="rect">
                       <a:avLst/>
@@ -144,6 +193,7 @@
           <w:color w:val="FF0000"/>
           <w:sz w:val="28"/>
           <w:szCs w:val="28"/>
+          <w:lang w:val="da-DK"/>
         </w:rPr>
       </w:pPr>
       <w:r>
@@ -153,10 +203,10 @@
           <w:color w:val="FF0000"/>
           <w:sz w:val="28"/>
           <w:szCs w:val="28"/>
-        </w:rPr>
-        <w:t xml:space="preserve">NYE </w:t>
-      </w:r>
-      <w:proofErr w:type="spellStart"/>
+          <w:lang w:val="da-DK"/>
+        </w:rPr>
+        <w:t>V</w:t>
+      </w:r>
       <w:r>
         <w:rPr>
           <w:rFonts w:ascii="Arial Black" w:hAnsi="Arial Black"/>
@@ -164,10 +214,10 @@
           <w:color w:val="FF0000"/>
           <w:sz w:val="28"/>
           <w:szCs w:val="28"/>
-        </w:rPr>
-        <w:t>vejarbejder</w:t>
-      </w:r>
-      <w:proofErr w:type="spellEnd"/>
+          <w:lang w:val="da-DK"/>
+        </w:rPr>
+        <w:t>ejarbejder</w:t>
+      </w:r>
       <w:r>
         <w:rPr>
           <w:rFonts w:ascii="Arial Black" w:hAnsi="Arial Black"/>
@@ -175,720 +225,33 @@
           <w:color w:val="FF0000"/>
           <w:sz w:val="28"/>
           <w:szCs w:val="28"/>
-        </w:rPr>
-        <w:t xml:space="preserve"> og </w:t>
-      </w:r>
-      <w:proofErr w:type="spellStart"/>
-      <w:r>
-        <w:rPr>
-          <w:rFonts w:ascii="Arial Black" w:hAnsi="Arial Black"/>
-          <w:b/>
-          <w:color w:val="FF0000"/>
-          <w:sz w:val="28"/>
-          <w:szCs w:val="28"/>
-        </w:rPr>
-        <w:t>arrangementer</w:t>
-      </w:r>
-      <w:proofErr w:type="spellEnd"/>
-    </w:p>
-    <w:p/>
-    <w:p>
-      <w:r>
-        <w:t>{</w:t>
-      </w:r>
-      <w:r>
-        <w:t xml:space="preserve">% </w:t>
-      </w:r>
-      <w:r>
-        <w:t>for object in</w:t>
-      </w:r>
-      <w:r>
-        <w:t xml:space="preserve"> </w:t>
-      </w:r>
-      <w:proofErr w:type="spellStart"/>
-      <w:r>
-        <w:t>new_</w:t>
-      </w:r>
-      <w:r>
-        <w:t>roadwork</w:t>
-      </w:r>
-      <w:proofErr w:type="spellEnd"/>
-      <w:r>
-        <w:t xml:space="preserve"> </w:t>
-      </w:r>
-      <w:r>
-        <w:t>%</w:t>
-      </w:r>
-      <w:r>
-        <w:t>}</w:t>
-      </w:r>
-    </w:p>
-    <w:p/>
-    <w:p>
-      <w:pPr>
-        <w:rPr>
-          <w:b/>
-          <w:bCs/>
-          <w:u w:val="single"/>
-        </w:rPr>
-      </w:pPr>
-      <w:r>
-        <w:rPr>
-          <w:b/>
-          <w:bCs/>
-          <w:u w:val="single"/>
-        </w:rPr>
-        <w:t xml:space="preserve">{{ </w:t>
-      </w:r>
-      <w:proofErr w:type="spellStart"/>
-      <w:r>
-        <w:rPr>
-          <w:b/>
-          <w:bCs/>
-          <w:u w:val="single"/>
-        </w:rPr>
-        <w:t>object.</w:t>
-      </w:r>
-      <w:r>
-        <w:rPr>
-          <w:b/>
-          <w:bCs/>
-          <w:u w:val="single"/>
-        </w:rPr>
-        <w:t>title</w:t>
-      </w:r>
-      <w:proofErr w:type="spellEnd"/>
-      <w:r>
-        <w:rPr>
-          <w:b/>
-          <w:bCs/>
-          <w:u w:val="single"/>
-        </w:rPr>
-        <w:t xml:space="preserve"> }}</w:t>
+          <w:lang w:val="da-DK"/>
+        </w:rPr>
+        <w:t xml:space="preserve"> og arrangementer</w:t>
       </w:r>
     </w:p>
     <w:p>
-      <w:r>
-        <w:t xml:space="preserve">{{ </w:t>
-      </w:r>
-      <w:proofErr w:type="spellStart"/>
-      <w:r>
-        <w:t>object.</w:t>
-      </w:r>
-      <w:r>
-        <w:t>road_info</w:t>
-      </w:r>
-      <w:proofErr w:type="spellEnd"/>
-      <w:r>
-        <w:t xml:space="preserve"> }}</w:t>
-      </w:r>
-    </w:p>
-    <w:p/>
-    <w:p>
-      <w:proofErr w:type="spellStart"/>
-      <w:r>
-        <w:t>Periode</w:t>
-      </w:r>
-      <w:proofErr w:type="spellEnd"/>
-      <w:r>
-        <w:t xml:space="preserve">: </w:t>
-      </w:r>
-      <w:r>
-        <w:t xml:space="preserve">{{ </w:t>
-      </w:r>
-      <w:proofErr w:type="spellStart"/>
-      <w:r>
-        <w:t>object.</w:t>
-      </w:r>
-      <w:r>
-        <w:t>duration</w:t>
-      </w:r>
-      <w:proofErr w:type="spellEnd"/>
-      <w:r>
-        <w:t xml:space="preserve"> }}</w:t>
-      </w:r>
-    </w:p>
-    <w:p/>
-    <w:p>
-      <w:r>
-        <w:t>{</w:t>
-      </w:r>
-      <w:r>
-        <w:t>% if</w:t>
-      </w:r>
-      <w:r>
-        <w:t xml:space="preserve"> </w:t>
-      </w:r>
-      <w:proofErr w:type="spellStart"/>
-      <w:r>
-        <w:t>object.</w:t>
-      </w:r>
-      <w:r>
-        <w:t>user_direction</w:t>
-      </w:r>
-      <w:proofErr w:type="spellEnd"/>
-      <w:r>
-        <w:t xml:space="preserve"> </w:t>
-      </w:r>
-      <w:r>
-        <w:t>%</w:t>
-      </w:r>
-      <w:r>
-        <w:t>}</w:t>
-      </w:r>
-      <w:r>
-        <w:t xml:space="preserve">{{ </w:t>
-      </w:r>
-      <w:proofErr w:type="spellStart"/>
-      <w:r>
-        <w:t>object.user_direction</w:t>
-      </w:r>
-      <w:proofErr w:type="spellEnd"/>
-      <w:r>
-        <w:t xml:space="preserve"> }}{% endif %}</w:t>
-      </w:r>
-    </w:p>
-    <w:p/>
-    <w:p>
-      <w:proofErr w:type="spellStart"/>
-      <w:r>
-        <w:t>Kontaktperson</w:t>
-      </w:r>
-      <w:proofErr w:type="spellEnd"/>
+      <w:pPr>
+        <w:rPr>
+          <w:lang w:val="da-DK"/>
+        </w:rPr>
+      </w:pPr>
     </w:p>
     <w:p>
-      <w:proofErr w:type="spellStart"/>
-      <w:r>
-        <w:t>Entreprenør</w:t>
-      </w:r>
-      <w:proofErr w:type="spellEnd"/>
-      <w:r>
-        <w:t>:</w:t>
-      </w:r>
-      <w:r>
-        <w:t xml:space="preserve"> {{ </w:t>
-      </w:r>
-      <w:proofErr w:type="spellStart"/>
-      <w:r>
-        <w:t>object.</w:t>
-      </w:r>
-      <w:r>
-        <w:t>contract</w:t>
-      </w:r>
-      <w:r>
-        <w:t>or_company</w:t>
-      </w:r>
-      <w:proofErr w:type="spellEnd"/>
-      <w:r>
-        <w:t xml:space="preserve"> }}</w:t>
-      </w:r>
-      <w:r>
-        <w:t xml:space="preserve">, </w:t>
-      </w:r>
-      <w:r>
-        <w:t xml:space="preserve">{{ </w:t>
-      </w:r>
-      <w:proofErr w:type="spellStart"/>
-      <w:r>
-        <w:t>object.</w:t>
-      </w:r>
-      <w:r>
-        <w:t>contractor_contact_person</w:t>
-      </w:r>
-      <w:proofErr w:type="spellEnd"/>
-      <w:r>
-        <w:t xml:space="preserve"> }}</w:t>
-      </w:r>
-      <w:r>
-        <w:t xml:space="preserve">, </w:t>
-      </w:r>
-      <w:proofErr w:type="spellStart"/>
-      <w:r>
-        <w:t>tlf</w:t>
-      </w:r>
-      <w:proofErr w:type="spellEnd"/>
-      <w:r>
-        <w:t xml:space="preserve">.: </w:t>
-      </w:r>
-      <w:r>
-        <w:t xml:space="preserve">{{ </w:t>
-      </w:r>
-      <w:proofErr w:type="spellStart"/>
-      <w:r>
-        <w:t>object.</w:t>
-      </w:r>
-      <w:r>
-        <w:t>contractor_phone</w:t>
-      </w:r>
-      <w:proofErr w:type="spellEnd"/>
-      <w:r>
-        <w:t xml:space="preserve"> }}, email: {{ </w:t>
-      </w:r>
-      <w:proofErr w:type="spellStart"/>
-      <w:r>
-        <w:t>object.</w:t>
-      </w:r>
-      <w:r>
-        <w:t>contractor_email</w:t>
-      </w:r>
-      <w:proofErr w:type="spellEnd"/>
-      <w:r>
-        <w:t xml:space="preserve"> }}</w:t>
+      <w:pPr>
+        <w:rPr>
+          <w:lang w:val="da-DK"/>
+        </w:rPr>
+      </w:pPr>
+      <w:r>
+        <w:rPr>
+          <w:lang w:val="da-DK"/>
+        </w:rPr>
+        <w:t xml:space="preserve">Se interaktivt kort over trafik-info i kommunen: </w:t>
       </w:r>
     </w:p>
     <w:p>
       <w:pPr>
-        <w:rPr>
-          <w:lang w:val="da-DK"/>
-        </w:rPr>
-      </w:pPr>
-    </w:p>
-    <w:p>
-      <w:pPr>
-        <w:rPr>
-          <w:lang w:val="da-DK"/>
-        </w:rPr>
-      </w:pPr>
-      <w:r>
-        <w:rPr>
-          <w:lang w:val="da-DK"/>
-        </w:rPr>
-        <w:t xml:space="preserve">{% </w:t>
-      </w:r>
-      <w:proofErr w:type="spellStart"/>
-      <w:r>
-        <w:rPr>
-          <w:lang w:val="da-DK"/>
-        </w:rPr>
-        <w:t>endfor</w:t>
-      </w:r>
-      <w:proofErr w:type="spellEnd"/>
-      <w:r>
-        <w:rPr>
-          <w:lang w:val="da-DK"/>
-        </w:rPr>
-        <w:t xml:space="preserve"> %}</w:t>
-      </w:r>
-    </w:p>
-    <w:p>
-      <w:pPr>
-        <w:rPr>
-          <w:lang w:val="da-DK"/>
-        </w:rPr>
-      </w:pPr>
-    </w:p>
-    <w:p>
-      <w:pPr>
-        <w:pStyle w:val="Default"/>
-        <w:rPr>
-          <w:rStyle w:val="eop"/>
-          <w:rFonts w:ascii="Arial Black" w:hAnsi="Arial Black"/>
-          <w:color w:val="FF0000"/>
-          <w:sz w:val="28"/>
-          <w:szCs w:val="28"/>
-          <w:shd w:val="clear" w:color="auto" w:fill="FFFFFF"/>
-        </w:rPr>
-      </w:pPr>
-      <w:r>
-        <w:rPr>
-          <w:rStyle w:val="normaltextrun"/>
-          <w:rFonts w:ascii="Arial Black" w:hAnsi="Arial Black"/>
-          <w:color w:val="FF0000"/>
-          <w:sz w:val="28"/>
-          <w:szCs w:val="28"/>
-          <w:shd w:val="clear" w:color="auto" w:fill="FFFFFF"/>
-        </w:rPr>
-        <w:t>IGANGVÆRENDE projekter jf. sidste TRAFIK-INFO</w:t>
-      </w:r>
-      <w:r>
-        <w:rPr>
-          <w:rStyle w:val="eop"/>
-          <w:rFonts w:ascii="Arial Black" w:hAnsi="Arial Black"/>
-          <w:color w:val="FF0000"/>
-          <w:sz w:val="28"/>
-          <w:szCs w:val="28"/>
-          <w:shd w:val="clear" w:color="auto" w:fill="FFFFFF"/>
-        </w:rPr>
-        <w:t> </w:t>
-      </w:r>
-    </w:p>
-    <w:p>
-      <w:pPr>
-        <w:pStyle w:val="Default"/>
-        <w:rPr>
-          <w:rStyle w:val="eop"/>
-          <w:rFonts w:ascii="Arial Black" w:hAnsi="Arial Black"/>
-          <w:color w:val="FF0000"/>
-          <w:sz w:val="28"/>
-          <w:szCs w:val="28"/>
-          <w:shd w:val="clear" w:color="auto" w:fill="FFFFFF"/>
-        </w:rPr>
-      </w:pPr>
-    </w:p>
-    <w:p>
-      <w:r>
-        <w:t xml:space="preserve">{% for object in </w:t>
-      </w:r>
-      <w:proofErr w:type="spellStart"/>
-      <w:r>
-        <w:t>old</w:t>
-      </w:r>
-      <w:r>
-        <w:t>_roadwork</w:t>
-      </w:r>
-      <w:proofErr w:type="spellEnd"/>
-      <w:r>
-        <w:t xml:space="preserve"> %}</w:t>
-      </w:r>
-    </w:p>
-    <w:p/>
-    <w:p>
-      <w:pPr>
-        <w:rPr>
-          <w:b/>
-          <w:bCs/>
-          <w:u w:val="single"/>
-        </w:rPr>
-      </w:pPr>
-      <w:r>
-        <w:rPr>
-          <w:b/>
-          <w:bCs/>
-          <w:u w:val="single"/>
-        </w:rPr>
-        <w:t xml:space="preserve">{{ </w:t>
-      </w:r>
-      <w:proofErr w:type="spellStart"/>
-      <w:r>
-        <w:rPr>
-          <w:b/>
-          <w:bCs/>
-          <w:u w:val="single"/>
-        </w:rPr>
-        <w:t>object.</w:t>
-      </w:r>
-      <w:r>
-        <w:rPr>
-          <w:b/>
-          <w:bCs/>
-          <w:u w:val="single"/>
-        </w:rPr>
-        <w:t>title</w:t>
-      </w:r>
-      <w:proofErr w:type="spellEnd"/>
-      <w:r>
-        <w:rPr>
-          <w:b/>
-          <w:bCs/>
-          <w:u w:val="single"/>
-        </w:rPr>
-        <w:t xml:space="preserve"> }}</w:t>
-      </w:r>
-    </w:p>
-    <w:p>
-      <w:r>
-        <w:t xml:space="preserve">{{ </w:t>
-      </w:r>
-      <w:proofErr w:type="spellStart"/>
-      <w:r>
-        <w:t>object.</w:t>
-      </w:r>
-      <w:r>
-        <w:t>road_info</w:t>
-      </w:r>
-      <w:proofErr w:type="spellEnd"/>
-      <w:r>
-        <w:t xml:space="preserve"> }}</w:t>
-      </w:r>
-    </w:p>
-    <w:p/>
-    <w:p>
-      <w:proofErr w:type="spellStart"/>
-      <w:r>
-        <w:t>Periode</w:t>
-      </w:r>
-      <w:proofErr w:type="spellEnd"/>
-      <w:r>
-        <w:t xml:space="preserve">: {{ </w:t>
-      </w:r>
-      <w:proofErr w:type="spellStart"/>
-      <w:r>
-        <w:t>object.</w:t>
-      </w:r>
-      <w:r>
-        <w:t>duration</w:t>
-      </w:r>
-      <w:proofErr w:type="spellEnd"/>
-      <w:r>
-        <w:t xml:space="preserve"> }}</w:t>
-      </w:r>
-    </w:p>
-    <w:p/>
-    <w:p>
-      <w:r>
-        <w:t>{</w:t>
-      </w:r>
-      <w:r>
-        <w:t>% if</w:t>
-      </w:r>
-      <w:r>
-        <w:t xml:space="preserve"> </w:t>
-      </w:r>
-      <w:proofErr w:type="spellStart"/>
-      <w:r>
-        <w:t>object.</w:t>
-      </w:r>
-      <w:r>
-        <w:t>user_direction</w:t>
-      </w:r>
-      <w:proofErr w:type="spellEnd"/>
-      <w:r>
-        <w:t xml:space="preserve"> </w:t>
-      </w:r>
-      <w:r>
-        <w:t>%</w:t>
-      </w:r>
-      <w:r>
-        <w:t>}</w:t>
-      </w:r>
-      <w:r>
-        <w:t xml:space="preserve">{{ </w:t>
-      </w:r>
-      <w:proofErr w:type="spellStart"/>
-      <w:r>
-        <w:t>object.user_direction</w:t>
-      </w:r>
-      <w:proofErr w:type="spellEnd"/>
-      <w:r>
-        <w:t xml:space="preserve"> }}{% endif %}</w:t>
-      </w:r>
-    </w:p>
-    <w:p/>
-    <w:p>
-      <w:proofErr w:type="spellStart"/>
-      <w:r>
-        <w:t>Kontaktperson</w:t>
-      </w:r>
-      <w:proofErr w:type="spellEnd"/>
-    </w:p>
-    <w:p>
-      <w:proofErr w:type="spellStart"/>
-      <w:r>
-        <w:t>Entreprenør</w:t>
-      </w:r>
-      <w:proofErr w:type="spellEnd"/>
-      <w:r>
-        <w:t xml:space="preserve">: {{ </w:t>
-      </w:r>
-      <w:proofErr w:type="spellStart"/>
-      <w:r>
-        <w:t>object.</w:t>
-      </w:r>
-      <w:r>
-        <w:t>contract</w:t>
-      </w:r>
-      <w:r>
-        <w:t>or_company</w:t>
-      </w:r>
-      <w:proofErr w:type="spellEnd"/>
-      <w:r>
-        <w:t xml:space="preserve"> }}, </w:t>
-      </w:r>
-      <w:r>
-        <w:t xml:space="preserve">{{ </w:t>
-      </w:r>
-      <w:proofErr w:type="spellStart"/>
-      <w:r>
-        <w:t>object.contractor_contact_person</w:t>
-      </w:r>
-      <w:proofErr w:type="spellEnd"/>
-      <w:r>
-        <w:t xml:space="preserve"> }}</w:t>
-      </w:r>
-      <w:r>
-        <w:t xml:space="preserve">, </w:t>
-      </w:r>
-      <w:proofErr w:type="spellStart"/>
-      <w:r>
-        <w:t>tlf</w:t>
-      </w:r>
-      <w:proofErr w:type="spellEnd"/>
-      <w:r>
-        <w:t xml:space="preserve">.: </w:t>
-      </w:r>
-      <w:r>
-        <w:t xml:space="preserve">{{ </w:t>
-      </w:r>
-      <w:proofErr w:type="spellStart"/>
-      <w:r>
-        <w:t>object.contractor_phone</w:t>
-      </w:r>
-      <w:proofErr w:type="spellEnd"/>
-      <w:r>
-        <w:t xml:space="preserve"> }}, email: {{ </w:t>
-      </w:r>
-      <w:proofErr w:type="spellStart"/>
-      <w:r>
-        <w:t>object.contractor_email</w:t>
-      </w:r>
-      <w:proofErr w:type="spellEnd"/>
-      <w:r>
-        <w:t xml:space="preserve"> }}</w:t>
-      </w:r>
-    </w:p>
-    <w:p>
-      <w:pPr>
-        <w:rPr>
-          <w:lang w:val="da-DK"/>
-        </w:rPr>
-      </w:pPr>
-    </w:p>
-    <w:p>
-      <w:pPr>
-        <w:rPr>
-          <w:lang w:val="da-DK"/>
-        </w:rPr>
-      </w:pPr>
-      <w:r>
-        <w:rPr>
-          <w:lang w:val="da-DK"/>
-        </w:rPr>
-        <w:t xml:space="preserve">{% </w:t>
-      </w:r>
-      <w:proofErr w:type="spellStart"/>
-      <w:r>
-        <w:rPr>
-          <w:lang w:val="da-DK"/>
-        </w:rPr>
-        <w:t>endfor</w:t>
-      </w:r>
-      <w:proofErr w:type="spellEnd"/>
-      <w:r>
-        <w:rPr>
-          <w:lang w:val="da-DK"/>
-        </w:rPr>
-        <w:t xml:space="preserve"> %}</w:t>
-      </w:r>
-    </w:p>
-    <w:p>
-      <w:pPr>
-        <w:pStyle w:val="Default"/>
-        <w:rPr>
-          <w:rStyle w:val="eop"/>
-          <w:rFonts w:ascii="Arial Black" w:hAnsi="Arial Black"/>
-          <w:color w:val="FF0000"/>
-          <w:sz w:val="28"/>
-          <w:szCs w:val="28"/>
-          <w:shd w:val="clear" w:color="auto" w:fill="FFFFFF"/>
-        </w:rPr>
-      </w:pPr>
-    </w:p>
-    <w:p>
-      <w:pPr>
-        <w:pStyle w:val="Default"/>
-        <w:rPr>
-          <w:rStyle w:val="eop"/>
-          <w:rFonts w:ascii="Arial Black" w:hAnsi="Arial Black"/>
-          <w:color w:val="FF0000"/>
-          <w:sz w:val="28"/>
-          <w:szCs w:val="28"/>
-          <w:shd w:val="clear" w:color="auto" w:fill="FFFFFF"/>
-        </w:rPr>
-      </w:pPr>
-    </w:p>
-    <w:p>
-      <w:pPr>
-        <w:pStyle w:val="Default"/>
-        <w:rPr>
-          <w:b/>
-          <w:sz w:val="22"/>
-          <w:szCs w:val="22"/>
-          <w:u w:val="single"/>
-        </w:rPr>
-      </w:pPr>
-    </w:p>
-    <w:p>
-      <w:pPr>
-        <w:pStyle w:val="Default"/>
-        <w:rPr>
-          <w:b/>
-          <w:sz w:val="22"/>
-          <w:szCs w:val="22"/>
-          <w:u w:val="single"/>
-        </w:rPr>
-      </w:pPr>
-    </w:p>
-    <w:p>
-      <w:pPr>
-        <w:pStyle w:val="Overskrift1"/>
-        <w:ind w:left="0"/>
-        <w:rPr>
-          <w:rFonts w:ascii="Arial" w:hAnsi="Arial" w:cs="Arial"/>
-          <w:sz w:val="22"/>
-          <w:szCs w:val="22"/>
-          <w:lang w:val="da-DK"/>
-        </w:rPr>
-      </w:pPr>
-      <w:bookmarkStart w:id="0" w:name="_Hlk178855526"/>
-      <w:r>
-        <w:rPr>
-          <w:rFonts w:ascii="Arial" w:hAnsi="Arial" w:cs="Arial"/>
-          <w:b/>
-          <w:sz w:val="22"/>
-          <w:szCs w:val="22"/>
-          <w:lang w:val="da-DK"/>
-        </w:rPr>
-        <w:t>Mere info om vejarbejde, trafikprojekter og busændringer:</w:t>
-      </w:r>
-    </w:p>
-    <w:p>
-      <w:pPr>
-        <w:pStyle w:val="Listeafsnit"/>
-        <w:tabs>
-          <w:tab w:val="left" w:pos="833"/>
-          <w:tab w:val="left" w:pos="834"/>
-        </w:tabs>
-        <w:spacing w:before="0"/>
-        <w:ind w:left="0" w:firstLine="0"/>
-        <w:rPr>
-          <w:lang w:val="da-DK"/>
-        </w:rPr>
-      </w:pPr>
-    </w:p>
-    <w:p>
-      <w:pPr>
-        <w:pStyle w:val="Listeafsnit"/>
-        <w:numPr>
-          <w:ilvl w:val="0"/>
-          <w:numId w:val="1"/>
-        </w:numPr>
-        <w:tabs>
-          <w:tab w:val="left" w:pos="833"/>
-          <w:tab w:val="left" w:pos="834"/>
-        </w:tabs>
-        <w:spacing w:before="0"/>
-        <w:ind w:left="0" w:hanging="360"/>
-        <w:rPr>
-          <w:lang w:val="da-DK"/>
-        </w:rPr>
-      </w:pPr>
-      <w:r>
-        <w:rPr>
-          <w:lang w:val="da-DK"/>
-        </w:rPr>
-        <w:lastRenderedPageBreak/>
-        <w:t>Trafik info:</w:t>
-      </w:r>
-    </w:p>
-    <w:p>
-      <w:pPr>
-        <w:pStyle w:val="Listeafsnit"/>
-        <w:tabs>
-          <w:tab w:val="left" w:pos="833"/>
-          <w:tab w:val="left" w:pos="834"/>
-        </w:tabs>
-        <w:spacing w:before="0"/>
-        <w:ind w:left="0" w:firstLine="0"/>
         <w:rPr>
           <w:lang w:val="da-DK"/>
         </w:rPr>
@@ -902,6 +265,807 @@
           <w:t>https://www.vejle.dk/borger/mit-liv/trafik-og-parkering/trafikinformation/</w:t>
         </w:r>
       </w:hyperlink>
+      <w:r>
+        <w:rPr>
+          <w:lang w:val="da-DK"/>
+        </w:rPr>
+        <w:t xml:space="preserve"> </w:t>
+      </w:r>
+    </w:p>
+    <w:p>
+      <w:pPr>
+        <w:rPr>
+          <w:lang w:val="da-DK"/>
+        </w:rPr>
+      </w:pPr>
+    </w:p>
+    <w:p>
+      <w:r>
+        <w:t>{</w:t>
+      </w:r>
+      <w:r>
+        <w:t xml:space="preserve">% </w:t>
+      </w:r>
+      <w:r>
+        <w:t>for object in</w:t>
+      </w:r>
+      <w:r>
+        <w:t xml:space="preserve"> </w:t>
+      </w:r>
+      <w:proofErr w:type="gramStart"/>
+      <w:r>
+        <w:t>roadwork</w:t>
+      </w:r>
+      <w:r>
+        <w:t xml:space="preserve"> </w:t>
+      </w:r>
+      <w:r>
+        <w:t>%</w:t>
+      </w:r>
+      <w:r>
+        <w:t>}</w:t>
+      </w:r>
+      <w:proofErr w:type="gramEnd"/>
+    </w:p>
+    <w:p>
+      <w:pPr>
+        <w:rPr>
+          <w:b/>
+          <w:bCs/>
+          <w:sz w:val="28"/>
+          <w:szCs w:val="28"/>
+          <w:u w:val="single"/>
+        </w:rPr>
+      </w:pPr>
+      <w:proofErr w:type="gramStart"/>
+      <w:r>
+        <w:rPr>
+          <w:b/>
+          <w:bCs/>
+          <w:sz w:val="28"/>
+          <w:szCs w:val="28"/>
+          <w:u w:val="single"/>
+        </w:rPr>
+        <w:t xml:space="preserve">{{ </w:t>
+      </w:r>
+      <w:proofErr w:type="spellStart"/>
+      <w:r>
+        <w:rPr>
+          <w:b/>
+          <w:bCs/>
+          <w:sz w:val="28"/>
+          <w:szCs w:val="28"/>
+          <w:u w:val="single"/>
+        </w:rPr>
+        <w:t>object</w:t>
+      </w:r>
+      <w:proofErr w:type="gramEnd"/>
+      <w:r>
+        <w:rPr>
+          <w:b/>
+          <w:bCs/>
+          <w:sz w:val="28"/>
+          <w:szCs w:val="28"/>
+          <w:u w:val="single"/>
+        </w:rPr>
+        <w:t>.</w:t>
+      </w:r>
+      <w:proofErr w:type="gramStart"/>
+      <w:r>
+        <w:rPr>
+          <w:b/>
+          <w:bCs/>
+          <w:sz w:val="28"/>
+          <w:szCs w:val="28"/>
+          <w:u w:val="single"/>
+        </w:rPr>
+        <w:t>title</w:t>
+      </w:r>
+      <w:proofErr w:type="spellEnd"/>
+      <w:r>
+        <w:rPr>
+          <w:b/>
+          <w:bCs/>
+          <w:sz w:val="28"/>
+          <w:szCs w:val="28"/>
+          <w:u w:val="single"/>
+        </w:rPr>
+        <w:t xml:space="preserve"> }</w:t>
+      </w:r>
+      <w:proofErr w:type="gramEnd"/>
+      <w:r>
+        <w:rPr>
+          <w:b/>
+          <w:bCs/>
+          <w:sz w:val="28"/>
+          <w:szCs w:val="28"/>
+          <w:u w:val="single"/>
+        </w:rPr>
+        <w:t>}</w:t>
+      </w:r>
+    </w:p>
+    <w:p>
+      <w:pPr>
+        <w:ind w:left="284"/>
+        <w:rPr>
+          <w:sz w:val="24"/>
+          <w:szCs w:val="24"/>
+        </w:rPr>
+      </w:pPr>
+      <w:proofErr w:type="spellStart"/>
+      <w:r>
+        <w:rPr>
+          <w:b/>
+          <w:bCs/>
+          <w:sz w:val="24"/>
+          <w:szCs w:val="24"/>
+        </w:rPr>
+        <w:t>Hvornår</w:t>
+      </w:r>
+      <w:proofErr w:type="spellEnd"/>
+      <w:r>
+        <w:rPr>
+          <w:b/>
+          <w:bCs/>
+          <w:sz w:val="24"/>
+          <w:szCs w:val="24"/>
+        </w:rPr>
+        <w:t>:</w:t>
+      </w:r>
+      <w:r>
+        <w:t xml:space="preserve"> </w:t>
+      </w:r>
+      <w:proofErr w:type="gramStart"/>
+      <w:r>
+        <w:rPr>
+          <w:sz w:val="24"/>
+          <w:szCs w:val="24"/>
+        </w:rPr>
+        <w:t xml:space="preserve">{{ </w:t>
+      </w:r>
+      <w:proofErr w:type="spellStart"/>
+      <w:r>
+        <w:rPr>
+          <w:sz w:val="24"/>
+          <w:szCs w:val="24"/>
+        </w:rPr>
+        <w:t>object</w:t>
+      </w:r>
+      <w:proofErr w:type="gramEnd"/>
+      <w:r>
+        <w:rPr>
+          <w:sz w:val="24"/>
+          <w:szCs w:val="24"/>
+        </w:rPr>
+        <w:t>.</w:t>
+      </w:r>
+      <w:proofErr w:type="gramStart"/>
+      <w:r>
+        <w:rPr>
+          <w:sz w:val="24"/>
+          <w:szCs w:val="24"/>
+        </w:rPr>
+        <w:t>duration</w:t>
+      </w:r>
+      <w:proofErr w:type="spellEnd"/>
+      <w:r>
+        <w:rPr>
+          <w:sz w:val="24"/>
+          <w:szCs w:val="24"/>
+        </w:rPr>
+        <w:t xml:space="preserve"> }</w:t>
+      </w:r>
+      <w:proofErr w:type="gramEnd"/>
+      <w:r>
+        <w:rPr>
+          <w:sz w:val="24"/>
+          <w:szCs w:val="24"/>
+        </w:rPr>
+        <w:t>}</w:t>
+      </w:r>
+    </w:p>
+    <w:p>
+      <w:pPr>
+        <w:ind w:left="284"/>
+        <w:rPr>
+          <w:sz w:val="24"/>
+          <w:szCs w:val="24"/>
+        </w:rPr>
+      </w:pPr>
+      <w:r>
+        <w:rPr>
+          <w:sz w:val="24"/>
+          <w:szCs w:val="24"/>
+        </w:rPr>
+        <w:t xml:space="preserve">{% if </w:t>
+      </w:r>
+      <w:proofErr w:type="spellStart"/>
+      <w:proofErr w:type="gramStart"/>
+      <w:r>
+        <w:rPr>
+          <w:sz w:val="24"/>
+          <w:szCs w:val="24"/>
+        </w:rPr>
+        <w:t>object.road</w:t>
+      </w:r>
+      <w:proofErr w:type="gramEnd"/>
+      <w:r>
+        <w:rPr>
+          <w:sz w:val="24"/>
+          <w:szCs w:val="24"/>
+        </w:rPr>
+        <w:t>_info</w:t>
+      </w:r>
+      <w:proofErr w:type="spellEnd"/>
+      <w:r>
+        <w:rPr>
+          <w:sz w:val="24"/>
+          <w:szCs w:val="24"/>
+        </w:rPr>
+        <w:t xml:space="preserve"> </w:t>
+      </w:r>
+      <w:proofErr w:type="gramStart"/>
+      <w:r>
+        <w:rPr>
+          <w:sz w:val="24"/>
+          <w:szCs w:val="24"/>
+        </w:rPr>
+        <w:t>%}</w:t>
+      </w:r>
+      <w:proofErr w:type="spellStart"/>
+      <w:r>
+        <w:rPr>
+          <w:b/>
+          <w:bCs/>
+          <w:sz w:val="24"/>
+          <w:szCs w:val="24"/>
+        </w:rPr>
+        <w:t>Hvad</w:t>
+      </w:r>
+      <w:proofErr w:type="spellEnd"/>
+      <w:proofErr w:type="gramEnd"/>
+      <w:r>
+        <w:rPr>
+          <w:b/>
+          <w:bCs/>
+          <w:sz w:val="24"/>
+          <w:szCs w:val="24"/>
+        </w:rPr>
+        <w:t xml:space="preserve">: </w:t>
+      </w:r>
+      <w:proofErr w:type="gramStart"/>
+      <w:r>
+        <w:rPr>
+          <w:sz w:val="24"/>
+          <w:szCs w:val="24"/>
+        </w:rPr>
+        <w:t xml:space="preserve">{{ </w:t>
+      </w:r>
+      <w:proofErr w:type="spellStart"/>
+      <w:r>
+        <w:rPr>
+          <w:sz w:val="24"/>
+          <w:szCs w:val="24"/>
+        </w:rPr>
+        <w:t>object</w:t>
+      </w:r>
+      <w:proofErr w:type="gramEnd"/>
+      <w:r>
+        <w:rPr>
+          <w:sz w:val="24"/>
+          <w:szCs w:val="24"/>
+        </w:rPr>
+        <w:t>.road_</w:t>
+      </w:r>
+      <w:proofErr w:type="gramStart"/>
+      <w:r>
+        <w:rPr>
+          <w:sz w:val="24"/>
+          <w:szCs w:val="24"/>
+        </w:rPr>
+        <w:t>info</w:t>
+      </w:r>
+      <w:proofErr w:type="spellEnd"/>
+      <w:r>
+        <w:rPr>
+          <w:sz w:val="24"/>
+          <w:szCs w:val="24"/>
+        </w:rPr>
+        <w:t xml:space="preserve"> }</w:t>
+      </w:r>
+      <w:proofErr w:type="gramEnd"/>
+      <w:r>
+        <w:rPr>
+          <w:sz w:val="24"/>
+          <w:szCs w:val="24"/>
+        </w:rPr>
+        <w:t>}</w:t>
+      </w:r>
+      <w:r>
+        <w:rPr>
+          <w:sz w:val="24"/>
+          <w:szCs w:val="24"/>
+        </w:rPr>
+        <w:t xml:space="preserve"> </w:t>
+      </w:r>
+    </w:p>
+    <w:p>
+      <w:pPr>
+        <w:ind w:left="284"/>
+        <w:rPr>
+          <w:sz w:val="24"/>
+          <w:szCs w:val="24"/>
+        </w:rPr>
+      </w:pPr>
+      <w:r>
+        <w:rPr>
+          <w:sz w:val="24"/>
+          <w:szCs w:val="24"/>
+        </w:rPr>
+        <w:t xml:space="preserve">{% endif </w:t>
+      </w:r>
+      <w:proofErr w:type="gramStart"/>
+      <w:r>
+        <w:rPr>
+          <w:sz w:val="24"/>
+          <w:szCs w:val="24"/>
+        </w:rPr>
+        <w:t>%}</w:t>
+      </w:r>
+      <w:r>
+        <w:rPr>
+          <w:sz w:val="24"/>
+          <w:szCs w:val="24"/>
+        </w:rPr>
+        <w:t>{</w:t>
+      </w:r>
+      <w:proofErr w:type="gramEnd"/>
+      <w:r>
+        <w:rPr>
+          <w:sz w:val="24"/>
+          <w:szCs w:val="24"/>
+        </w:rPr>
+        <w:t xml:space="preserve">% if </w:t>
+      </w:r>
+      <w:proofErr w:type="spellStart"/>
+      <w:proofErr w:type="gramStart"/>
+      <w:r>
+        <w:rPr>
+          <w:sz w:val="24"/>
+          <w:szCs w:val="24"/>
+        </w:rPr>
+        <w:t>object.reroute</w:t>
+      </w:r>
+      <w:proofErr w:type="spellEnd"/>
+      <w:proofErr w:type="gramEnd"/>
+      <w:r>
+        <w:rPr>
+          <w:sz w:val="24"/>
+          <w:szCs w:val="24"/>
+        </w:rPr>
+        <w:t xml:space="preserve"> </w:t>
+      </w:r>
+      <w:proofErr w:type="gramStart"/>
+      <w:r>
+        <w:rPr>
+          <w:sz w:val="24"/>
+          <w:szCs w:val="24"/>
+        </w:rPr>
+        <w:t>%}</w:t>
+      </w:r>
+      <w:proofErr w:type="spellStart"/>
+      <w:r>
+        <w:rPr>
+          <w:b/>
+          <w:bCs/>
+          <w:sz w:val="24"/>
+          <w:szCs w:val="24"/>
+        </w:rPr>
+        <w:t>Omkørsel</w:t>
+      </w:r>
+      <w:proofErr w:type="spellEnd"/>
+      <w:proofErr w:type="gramEnd"/>
+      <w:r>
+        <w:rPr>
+          <w:b/>
+          <w:bCs/>
+          <w:sz w:val="24"/>
+          <w:szCs w:val="24"/>
+        </w:rPr>
+        <w:t xml:space="preserve"> via:</w:t>
+      </w:r>
+      <w:r>
+        <w:rPr>
+          <w:sz w:val="24"/>
+          <w:szCs w:val="24"/>
+        </w:rPr>
+        <w:t xml:space="preserve"> </w:t>
+      </w:r>
+      <w:proofErr w:type="gramStart"/>
+      <w:r>
+        <w:rPr>
+          <w:sz w:val="24"/>
+          <w:szCs w:val="24"/>
+        </w:rPr>
+        <w:t>{{</w:t>
+      </w:r>
+      <w:r>
+        <w:rPr>
+          <w:b/>
+          <w:bCs/>
+          <w:sz w:val="24"/>
+          <w:szCs w:val="24"/>
+        </w:rPr>
+        <w:t xml:space="preserve"> </w:t>
+      </w:r>
+      <w:proofErr w:type="spellStart"/>
+      <w:r>
+        <w:rPr>
+          <w:sz w:val="24"/>
+          <w:szCs w:val="24"/>
+        </w:rPr>
+        <w:t>object</w:t>
+      </w:r>
+      <w:proofErr w:type="gramEnd"/>
+      <w:r>
+        <w:rPr>
+          <w:sz w:val="24"/>
+          <w:szCs w:val="24"/>
+        </w:rPr>
+        <w:t>.</w:t>
+      </w:r>
+      <w:proofErr w:type="gramStart"/>
+      <w:r>
+        <w:rPr>
+          <w:sz w:val="24"/>
+          <w:szCs w:val="24"/>
+        </w:rPr>
+        <w:t>reroute</w:t>
+      </w:r>
+      <w:proofErr w:type="spellEnd"/>
+      <w:r>
+        <w:rPr>
+          <w:sz w:val="24"/>
+          <w:szCs w:val="24"/>
+        </w:rPr>
+        <w:t xml:space="preserve"> }</w:t>
+      </w:r>
+      <w:proofErr w:type="gramEnd"/>
+      <w:r>
+        <w:rPr>
+          <w:sz w:val="24"/>
+          <w:szCs w:val="24"/>
+        </w:rPr>
+        <w:t>}</w:t>
+      </w:r>
+      <w:r>
+        <w:rPr>
+          <w:sz w:val="24"/>
+          <w:szCs w:val="24"/>
+        </w:rPr>
+        <w:t xml:space="preserve"> </w:t>
+      </w:r>
+    </w:p>
+    <w:p>
+      <w:pPr>
+        <w:ind w:left="284"/>
+        <w:rPr>
+          <w:b/>
+          <w:bCs/>
+          <w:sz w:val="24"/>
+          <w:szCs w:val="24"/>
+        </w:rPr>
+      </w:pPr>
+      <w:r>
+        <w:rPr>
+          <w:sz w:val="24"/>
+          <w:szCs w:val="24"/>
+        </w:rPr>
+        <w:t xml:space="preserve">{% endif </w:t>
+      </w:r>
+      <w:proofErr w:type="gramStart"/>
+      <w:r>
+        <w:rPr>
+          <w:sz w:val="24"/>
+          <w:szCs w:val="24"/>
+        </w:rPr>
+        <w:t>%}</w:t>
+      </w:r>
+      <w:proofErr w:type="spellStart"/>
+      <w:r>
+        <w:rPr>
+          <w:b/>
+          <w:bCs/>
+          <w:sz w:val="24"/>
+          <w:szCs w:val="24"/>
+        </w:rPr>
+        <w:t>Entreprenør</w:t>
+      </w:r>
+      <w:proofErr w:type="spellEnd"/>
+      <w:proofErr w:type="gramEnd"/>
+      <w:r>
+        <w:rPr>
+          <w:b/>
+          <w:bCs/>
+          <w:sz w:val="24"/>
+          <w:szCs w:val="24"/>
+        </w:rPr>
+        <w:t>:</w:t>
+      </w:r>
+      <w:r>
+        <w:rPr>
+          <w:b/>
+          <w:bCs/>
+          <w:sz w:val="24"/>
+          <w:szCs w:val="24"/>
+        </w:rPr>
+        <w:t xml:space="preserve"> </w:t>
+      </w:r>
+      <w:proofErr w:type="gramStart"/>
+      <w:r>
+        <w:rPr>
+          <w:sz w:val="24"/>
+          <w:szCs w:val="24"/>
+        </w:rPr>
+        <w:t xml:space="preserve">{{ </w:t>
+      </w:r>
+      <w:proofErr w:type="spellStart"/>
+      <w:r>
+        <w:rPr>
+          <w:sz w:val="24"/>
+          <w:szCs w:val="24"/>
+        </w:rPr>
+        <w:t>object</w:t>
+      </w:r>
+      <w:proofErr w:type="gramEnd"/>
+      <w:r>
+        <w:rPr>
+          <w:sz w:val="24"/>
+          <w:szCs w:val="24"/>
+        </w:rPr>
+        <w:t>.contractor_</w:t>
+      </w:r>
+      <w:proofErr w:type="gramStart"/>
+      <w:r>
+        <w:rPr>
+          <w:sz w:val="24"/>
+          <w:szCs w:val="24"/>
+        </w:rPr>
+        <w:t>company</w:t>
+      </w:r>
+      <w:proofErr w:type="spellEnd"/>
+      <w:r>
+        <w:rPr>
+          <w:sz w:val="24"/>
+          <w:szCs w:val="24"/>
+        </w:rPr>
+        <w:t xml:space="preserve"> }</w:t>
+      </w:r>
+      <w:proofErr w:type="gramEnd"/>
+      <w:r>
+        <w:rPr>
+          <w:sz w:val="24"/>
+          <w:szCs w:val="24"/>
+        </w:rPr>
+        <w:t>}</w:t>
+      </w:r>
+    </w:p>
+    <w:p>
+      <w:pPr>
+        <w:ind w:left="284"/>
+        <w:rPr>
+          <w:sz w:val="24"/>
+          <w:szCs w:val="24"/>
+        </w:rPr>
+      </w:pPr>
+      <w:proofErr w:type="spellStart"/>
+      <w:r>
+        <w:rPr>
+          <w:b/>
+          <w:bCs/>
+          <w:sz w:val="24"/>
+          <w:szCs w:val="24"/>
+        </w:rPr>
+        <w:t>Kontaktperson</w:t>
+      </w:r>
+      <w:proofErr w:type="spellEnd"/>
+      <w:r>
+        <w:rPr>
+          <w:b/>
+          <w:bCs/>
+          <w:sz w:val="24"/>
+          <w:szCs w:val="24"/>
+        </w:rPr>
+        <w:t xml:space="preserve">: </w:t>
+      </w:r>
+      <w:proofErr w:type="gramStart"/>
+      <w:r>
+        <w:rPr>
+          <w:sz w:val="24"/>
+          <w:szCs w:val="24"/>
+        </w:rPr>
+        <w:t xml:space="preserve">{{ </w:t>
+      </w:r>
+      <w:proofErr w:type="spellStart"/>
+      <w:r>
+        <w:rPr>
+          <w:sz w:val="24"/>
+          <w:szCs w:val="24"/>
+        </w:rPr>
+        <w:t>object</w:t>
+      </w:r>
+      <w:proofErr w:type="gramEnd"/>
+      <w:r>
+        <w:rPr>
+          <w:sz w:val="24"/>
+          <w:szCs w:val="24"/>
+        </w:rPr>
+        <w:t>.contractor_contact_</w:t>
+      </w:r>
+      <w:proofErr w:type="gramStart"/>
+      <w:r>
+        <w:rPr>
+          <w:sz w:val="24"/>
+          <w:szCs w:val="24"/>
+        </w:rPr>
+        <w:t>person</w:t>
+      </w:r>
+      <w:proofErr w:type="spellEnd"/>
+      <w:r>
+        <w:rPr>
+          <w:sz w:val="24"/>
+          <w:szCs w:val="24"/>
+        </w:rPr>
+        <w:t xml:space="preserve"> }</w:t>
+      </w:r>
+      <w:proofErr w:type="gramEnd"/>
+      <w:r>
+        <w:rPr>
+          <w:sz w:val="24"/>
+          <w:szCs w:val="24"/>
+        </w:rPr>
+        <w:t>}</w:t>
+      </w:r>
+    </w:p>
+    <w:p>
+      <w:pPr>
+        <w:ind w:left="284"/>
+        <w:rPr>
+          <w:sz w:val="24"/>
+          <w:szCs w:val="24"/>
+        </w:rPr>
+      </w:pPr>
+      <w:proofErr w:type="spellStart"/>
+      <w:r>
+        <w:rPr>
+          <w:b/>
+          <w:bCs/>
+          <w:sz w:val="24"/>
+          <w:szCs w:val="24"/>
+        </w:rPr>
+        <w:t>Telefon</w:t>
+      </w:r>
+      <w:proofErr w:type="spellEnd"/>
+      <w:r>
+        <w:rPr>
+          <w:b/>
+          <w:bCs/>
+          <w:sz w:val="24"/>
+          <w:szCs w:val="24"/>
+        </w:rPr>
+        <w:t>:</w:t>
+      </w:r>
+      <w:r>
+        <w:rPr>
+          <w:sz w:val="24"/>
+          <w:szCs w:val="24"/>
+        </w:rPr>
+        <w:t xml:space="preserve"> </w:t>
+      </w:r>
+      <w:proofErr w:type="gramStart"/>
+      <w:r>
+        <w:rPr>
+          <w:sz w:val="24"/>
+          <w:szCs w:val="24"/>
+        </w:rPr>
+        <w:t xml:space="preserve">{{ </w:t>
+      </w:r>
+      <w:proofErr w:type="spellStart"/>
+      <w:r>
+        <w:rPr>
+          <w:sz w:val="24"/>
+          <w:szCs w:val="24"/>
+        </w:rPr>
+        <w:t>object</w:t>
+      </w:r>
+      <w:proofErr w:type="gramEnd"/>
+      <w:r>
+        <w:rPr>
+          <w:sz w:val="24"/>
+          <w:szCs w:val="24"/>
+        </w:rPr>
+        <w:t>.contractor_</w:t>
+      </w:r>
+      <w:proofErr w:type="gramStart"/>
+      <w:r>
+        <w:rPr>
+          <w:sz w:val="24"/>
+          <w:szCs w:val="24"/>
+        </w:rPr>
+        <w:t>phone</w:t>
+      </w:r>
+      <w:proofErr w:type="spellEnd"/>
+      <w:r>
+        <w:rPr>
+          <w:sz w:val="24"/>
+          <w:szCs w:val="24"/>
+        </w:rPr>
+        <w:t xml:space="preserve"> }</w:t>
+      </w:r>
+      <w:proofErr w:type="gramEnd"/>
+      <w:r>
+        <w:rPr>
+          <w:sz w:val="24"/>
+          <w:szCs w:val="24"/>
+        </w:rPr>
+        <w:t>}</w:t>
+      </w:r>
+    </w:p>
+    <w:p/>
+    <w:p>
+      <w:r>
+        <w:t xml:space="preserve">{% </w:t>
+      </w:r>
+      <w:proofErr w:type="spellStart"/>
+      <w:r>
+        <w:t>endfor</w:t>
+      </w:r>
+      <w:proofErr w:type="spellEnd"/>
+      <w:r>
+        <w:t xml:space="preserve"> %}</w:t>
+      </w:r>
+    </w:p>
+    <w:p>
+      <w:pPr>
+        <w:widowControl/>
+        <w:autoSpaceDE/>
+        <w:autoSpaceDN/>
+        <w:spacing w:after="160" w:line="259" w:lineRule="auto"/>
+        <w:rPr>
+          <w:rFonts w:eastAsia="Arial Black"/>
+          <w:b/>
+        </w:rPr>
+      </w:pPr>
+      <w:bookmarkStart w:id="0" w:name="_Hlk178855526"/>
+      <w:r>
+        <w:rPr>
+          <w:b/>
+        </w:rPr>
+        <w:br w:type="page"/>
+      </w:r>
+    </w:p>
+    <w:p>
+      <w:pPr>
+        <w:pStyle w:val="Overskrift1"/>
+        <w:ind w:left="0"/>
+        <w:rPr>
+          <w:rFonts w:ascii="Arial" w:hAnsi="Arial" w:cs="Arial"/>
+          <w:sz w:val="22"/>
+          <w:szCs w:val="22"/>
+          <w:lang w:val="da-DK"/>
+        </w:rPr>
+      </w:pPr>
+      <w:r>
+        <w:rPr>
+          <w:rFonts w:ascii="Arial" w:hAnsi="Arial" w:cs="Arial"/>
+          <w:b/>
+          <w:sz w:val="22"/>
+          <w:szCs w:val="22"/>
+          <w:lang w:val="da-DK"/>
+        </w:rPr>
+        <w:lastRenderedPageBreak/>
+        <w:t>Mere info om vejarbejde, trafikprojekter og busændringer:</w:t>
+      </w:r>
     </w:p>
     <w:p>
       <w:pPr>
@@ -1324,21 +1488,49 @@
         <w:rPr>
           <w:lang w:val="da-DK"/>
         </w:rPr>
-        <w:t xml:space="preserve">Lavet {{ </w:t>
+        <w:t xml:space="preserve">Lavet </w:t>
+      </w:r>
+      <w:proofErr w:type="gramStart"/>
+      <w:r>
+        <w:rPr>
+          <w:lang w:val="da-DK"/>
+        </w:rPr>
+        <w:t xml:space="preserve">{{ </w:t>
       </w:r>
       <w:proofErr w:type="spellStart"/>
       <w:r>
         <w:rPr>
           <w:lang w:val="da-DK"/>
         </w:rPr>
-        <w:t>today_date</w:t>
+        <w:t>today</w:t>
+      </w:r>
+      <w:proofErr w:type="gramEnd"/>
+      <w:r>
+        <w:rPr>
+          <w:lang w:val="da-DK"/>
+        </w:rPr>
+        <w:t>_</w:t>
+      </w:r>
+      <w:proofErr w:type="gramStart"/>
+      <w:r>
+        <w:rPr>
+          <w:lang w:val="da-DK"/>
+        </w:rPr>
+        <w:t>date</w:t>
       </w:r>
       <w:proofErr w:type="spellEnd"/>
       <w:r>
         <w:rPr>
           <w:lang w:val="da-DK"/>
         </w:rPr>
-        <w:t xml:space="preserve"> }}</w:t>
+        <w:t xml:space="preserve"> }</w:t>
+      </w:r>
+      <w:proofErr w:type="gramEnd"/>
+      <w:r>
+        <w:rPr>
+          <w:lang w:val="da-DK"/>
+        </w:rPr>
+        <w:t>}</w:t>
       </w:r>
     </w:p>
     <w:sectPr>
@@ -3129,7 +3321,7 @@
     <w:name w:val="Normal"/>
     <w:uiPriority w:val="1"/>
     <w:qFormat/>
-    <w:rsid w:val="00BB2721"/>
+    <w:rsid w:val="00951EAD"/>
     <w:pPr>
       <w:widowControl w:val="0"/>
       <w:autoSpaceDE w:val="0"/>
@@ -3838,10 +4030,19 @@
 </file>
 
 <file path=customXml/item1.xml><?xml version="1.0" encoding="utf-8"?>
+<?mso-contentType ?>
+<FormTemplates xmlns="http://schemas.microsoft.com/sharepoint/v3/contenttype/forms">
+  <Display>DocumentLibraryForm</Display>
+  <Edit>DocumentLibraryForm</Edit>
+  <New>DocumentLibraryForm</New>
+</FormTemplates>
+</file>
+
+<file path=customXml/item2.xml><?xml version="1.0" encoding="utf-8"?>
 <b:Sources xmlns:b="http://schemas.openxmlformats.org/officeDocument/2006/bibliography" xmlns="http://schemas.openxmlformats.org/officeDocument/2006/bibliography" SelectedStyle="\APASixthEditionOfficeOnline.xsl" StyleName="APA" Version="6"/>
 </file>
 
-<file path=customXml/item2.xml><?xml version="1.0" encoding="utf-8"?>
+<file path=customXml/item3.xml><?xml version="1.0" encoding="utf-8"?>
 <p:properties xmlns:p="http://schemas.microsoft.com/office/2006/metadata/properties" xmlns:xsi="http://www.w3.org/2001/XMLSchema-instance" xmlns:pc="http://schemas.microsoft.com/office/infopath/2007/PartnerControls">
   <documentManagement>
     <TaxCatchAll xmlns="6fa88b62-3a77-4dc3-a69c-607dbedb442c" xsi:nil="true"/>
@@ -3856,7 +4057,7 @@
 </p:properties>
 </file>
 
-<file path=customXml/item3.xml><?xml version="1.0" encoding="utf-8"?>
+<file path=customXml/item4.xml><?xml version="1.0" encoding="utf-8"?>
 <ct:contentTypeSchema xmlns:ct="http://schemas.microsoft.com/office/2006/metadata/contentType" xmlns:ma="http://schemas.microsoft.com/office/2006/metadata/properties/metaAttributes" ct:_="" ma:_="" ma:contentTypeName="Dokument" ma:contentTypeID="0x01010049C70D0A0096604F99C38C5E890DFF51" ma:contentTypeVersion="19" ma:contentTypeDescription="Opret et nyt dokument." ma:contentTypeScope="" ma:versionID="4497dac9be348ab89934b16451975fc4">
   <xsd:schema xmlns:xsd="http://www.w3.org/2001/XMLSchema" xmlns:xs="http://www.w3.org/2001/XMLSchema" xmlns:p="http://schemas.microsoft.com/office/2006/metadata/properties" xmlns:ns2="336891e5-a8e3-4741-8dd3-dc88c7bdbb7b" xmlns:ns3="6fa88b62-3a77-4dc3-a69c-607dbedb442c" targetNamespace="http://schemas.microsoft.com/office/2006/metadata/properties" ma:root="true" ma:fieldsID="0995c2b2f5d9ceb3dab1e821b96ddded" ns2:_="" ns3:_="">
     <xsd:import namespace="336891e5-a8e3-4741-8dd3-dc88c7bdbb7b"/>
@@ -4115,16 +4316,15 @@
 </ct:contentTypeSchema>
 </file>
 
-<file path=customXml/item4.xml><?xml version="1.0" encoding="utf-8"?>
-<?mso-contentType ?>
-<FormTemplates xmlns="http://schemas.microsoft.com/sharepoint/v3/contenttype/forms">
-  <Display>DocumentLibraryForm</Display>
-  <Edit>DocumentLibraryForm</Edit>
-  <New>DocumentLibraryForm</New>
-</FormTemplates>
+<file path=customXml/itemProps1.xml><?xml version="1.0" encoding="utf-8"?>
+<ds:datastoreItem xmlns:ds="http://schemas.openxmlformats.org/officeDocument/2006/customXml" ds:itemID="{54A0DE3F-5DAB-4ABA-A79D-5610182EC747}">
+  <ds:schemaRefs>
+    <ds:schemaRef ds:uri="http://schemas.microsoft.com/sharepoint/v3/contenttype/forms"/>
+  </ds:schemaRefs>
+</ds:datastoreItem>
 </file>
 
-<file path=customXml/itemProps1.xml><?xml version="1.0" encoding="utf-8"?>
+<file path=customXml/itemProps2.xml><?xml version="1.0" encoding="utf-8"?>
 <ds:datastoreItem xmlns:ds="http://schemas.openxmlformats.org/officeDocument/2006/customXml" ds:itemID="{CB6193E3-C94A-4DE5-8A92-62AC73B3A664}">
   <ds:schemaRefs>
     <ds:schemaRef ds:uri="http://schemas.openxmlformats.org/officeDocument/2006/bibliography"/>
@@ -4132,7 +4332,7 @@
 </ds:datastoreItem>
 </file>
 
-<file path=customXml/itemProps2.xml><?xml version="1.0" encoding="utf-8"?>
+<file path=customXml/itemProps3.xml><?xml version="1.0" encoding="utf-8"?>
 <ds:datastoreItem xmlns:ds="http://schemas.openxmlformats.org/officeDocument/2006/customXml" ds:itemID="{E0AFCE62-E96B-4ECE-AC97-4DAAFB82FF0D}">
   <ds:schemaRefs>
     <ds:schemaRef ds:uri="http://schemas.microsoft.com/office/2006/metadata/properties"/>
@@ -4143,7 +4343,7 @@
 </ds:datastoreItem>
 </file>
 
-<file path=customXml/itemProps3.xml><?xml version="1.0" encoding="utf-8"?>
+<file path=customXml/itemProps4.xml><?xml version="1.0" encoding="utf-8"?>
 <ds:datastoreItem xmlns:ds="http://schemas.openxmlformats.org/officeDocument/2006/customXml" ds:itemID="{F77777D9-B324-4B14-A6CB-27C0E3BDFA7E}">
   <ds:schemaRefs>
     <ds:schemaRef ds:uri="http://schemas.microsoft.com/office/2006/metadata/contentType"/>
@@ -4160,12 +4360,4 @@
     <ds:schemaRef ds:uri="http://schemas.microsoft.com/internal/obd"/>
   </ds:schemaRefs>
 </ds:datastoreItem>
-</file>
-
-<file path=customXml/itemProps4.xml><?xml version="1.0" encoding="utf-8"?>
-<ds:datastoreItem xmlns:ds="http://schemas.openxmlformats.org/officeDocument/2006/customXml" ds:itemID="{54A0DE3F-5DAB-4ABA-A79D-5610182EC747}">
-  <ds:schemaRefs>
-    <ds:schemaRef ds:uri="http://schemas.microsoft.com/sharepoint/v3/contenttype/forms"/>
-  </ds:schemaRefs>
-</ds:datastoreItem>
 </file>
</xml_diff>

<commit_message>
added pointer for links in bottom page + internal doc link
</commit_message>
<xml_diff>
--- a/trafik_info_template.docx
+++ b/trafik_info_template.docx
@@ -280,6 +280,73 @@
       </w:pPr>
     </w:p>
     <w:p>
+      <w:pPr>
+        <w:rPr>
+          <w:lang w:val="da-DK"/>
+        </w:rPr>
+      </w:pPr>
+      <w:r>
+        <w:rPr>
+          <w:i/>
+          <w:iCs/>
+          <w:lang w:val="da-DK"/>
+        </w:rPr>
+        <w:t>Mere info om vejarbejde, trafikprojekter og busændringer. Se nederst</w:t>
+      </w:r>
+      <w:r>
+        <w:rPr>
+          <w:i/>
+          <w:iCs/>
+          <w:lang w:val="da-DK"/>
+        </w:rPr>
+        <w:t xml:space="preserve"> eller </w:t>
+      </w:r>
+      <w:hyperlink w:anchor="_Mere_info_om" w:history="1">
+        <w:r>
+          <w:rPr>
+            <w:rStyle w:val="Hyperlink"/>
+            <w:i/>
+            <w:iCs/>
+            <w:lang w:val="da-DK"/>
+          </w:rPr>
+          <w:t>klik</w:t>
+        </w:r>
+        <w:r>
+          <w:rPr>
+            <w:rStyle w:val="Hyperlink"/>
+            <w:i/>
+            <w:iCs/>
+            <w:lang w:val="da-DK"/>
+          </w:rPr>
+          <w:t xml:space="preserve"> </w:t>
+        </w:r>
+        <w:r>
+          <w:rPr>
+            <w:rStyle w:val="Hyperlink"/>
+            <w:i/>
+            <w:iCs/>
+            <w:lang w:val="da-DK"/>
+          </w:rPr>
+          <w:t>her</w:t>
+        </w:r>
+      </w:hyperlink>
+      <w:r>
+        <w:rPr>
+          <w:i/>
+          <w:iCs/>
+          <w:lang w:val="da-DK"/>
+        </w:rPr>
+        <w:t>.</w:t>
+      </w:r>
+    </w:p>
+    <w:p>
+      <w:pPr>
+        <w:rPr>
+          <w:lang w:val="da-DK"/>
+        </w:rPr>
+      </w:pPr>
+    </w:p>
+    <w:p>
       <w:r>
         <w:t>{</w:t>
       </w:r>
@@ -1055,6 +1122,8 @@
           <w:lang w:val="da-DK"/>
         </w:rPr>
       </w:pPr>
+      <w:bookmarkStart w:id="1" w:name="_Mere_info_om"/>
+      <w:bookmarkEnd w:id="1"/>
       <w:r>
         <w:rPr>
           <w:rFonts w:ascii="Arial" w:hAnsi="Arial" w:cs="Arial"/>
@@ -3394,7 +3463,6 @@
   <w:style w:type="character" w:default="1" w:styleId="Standardskrifttypeiafsnit">
     <w:name w:val="Default Paragraph Font"/>
     <w:uiPriority w:val="1"/>
-    <w:semiHidden/>
     <w:unhideWhenUsed/>
   </w:style>
   <w:style w:type="table" w:default="1" w:styleId="Tabel-Normal">
@@ -4030,6 +4098,10 @@
 </file>
 
 <file path=customXml/item1.xml><?xml version="1.0" encoding="utf-8"?>
+<b:Sources xmlns:b="http://schemas.openxmlformats.org/officeDocument/2006/bibliography" xmlns="http://schemas.openxmlformats.org/officeDocument/2006/bibliography" SelectedStyle="\APASixthEditionOfficeOnline.xsl" StyleName="APA" Version="6"/>
+</file>
+
+<file path=customXml/item2.xml><?xml version="1.0" encoding="utf-8"?>
 <?mso-contentType ?>
 <FormTemplates xmlns="http://schemas.microsoft.com/sharepoint/v3/contenttype/forms">
   <Display>DocumentLibraryForm</Display>
@@ -4038,26 +4110,7 @@
 </FormTemplates>
 </file>
 
-<file path=customXml/item2.xml><?xml version="1.0" encoding="utf-8"?>
-<b:Sources xmlns:b="http://schemas.openxmlformats.org/officeDocument/2006/bibliography" xmlns="http://schemas.openxmlformats.org/officeDocument/2006/bibliography" SelectedStyle="\APASixthEditionOfficeOnline.xsl" StyleName="APA" Version="6"/>
-</file>
-
 <file path=customXml/item3.xml><?xml version="1.0" encoding="utf-8"?>
-<p:properties xmlns:p="http://schemas.microsoft.com/office/2006/metadata/properties" xmlns:xsi="http://www.w3.org/2001/XMLSchema-instance" xmlns:pc="http://schemas.microsoft.com/office/infopath/2007/PartnerControls">
-  <documentManagement>
-    <TaxCatchAll xmlns="6fa88b62-3a77-4dc3-a69c-607dbedb442c" xsi:nil="true"/>
-    <KLIK_IKKE_JournaliseringsTidspunkter_SBSYSJournalisering xmlns="336891e5-a8e3-4741-8dd3-dc88c7bdbb7b" xsi:nil="true"/>
-    <Tidligere_Journaliseret_SBSYSJournalisering xmlns="336891e5-a8e3-4741-8dd3-dc88c7bdbb7b" xsi:nil="true"/>
-    <lcf76f155ced4ddcb4097134ff3c332f xmlns="336891e5-a8e3-4741-8dd3-dc88c7bdbb7b">
-      <Terms xmlns="http://schemas.microsoft.com/office/infopath/2007/PartnerControls"/>
-    </lcf76f155ced4ddcb4097134ff3c332f>
-    <KLIK_IKKE_JournaliseredeSager_SBSYSJournalisering xmlns="336891e5-a8e3-4741-8dd3-dc88c7bdbb7b" xsi:nil="true"/>
-    <Seneste_Journalisering_SBSYSJournalisering xmlns="336891e5-a8e3-4741-8dd3-dc88c7bdbb7b" xsi:nil="true"/>
-  </documentManagement>
-</p:properties>
-</file>
-
-<file path=customXml/item4.xml><?xml version="1.0" encoding="utf-8"?>
 <ct:contentTypeSchema xmlns:ct="http://schemas.microsoft.com/office/2006/metadata/contentType" xmlns:ma="http://schemas.microsoft.com/office/2006/metadata/properties/metaAttributes" ct:_="" ma:_="" ma:contentTypeName="Dokument" ma:contentTypeID="0x01010049C70D0A0096604F99C38C5E890DFF51" ma:contentTypeVersion="19" ma:contentTypeDescription="Opret et nyt dokument." ma:contentTypeScope="" ma:versionID="4497dac9be348ab89934b16451975fc4">
   <xsd:schema xmlns:xsd="http://www.w3.org/2001/XMLSchema" xmlns:xs="http://www.w3.org/2001/XMLSchema" xmlns:p="http://schemas.microsoft.com/office/2006/metadata/properties" xmlns:ns2="336891e5-a8e3-4741-8dd3-dc88c7bdbb7b" xmlns:ns3="6fa88b62-3a77-4dc3-a69c-607dbedb442c" targetNamespace="http://schemas.microsoft.com/office/2006/metadata/properties" ma:root="true" ma:fieldsID="0995c2b2f5d9ceb3dab1e821b96ddded" ns2:_="" ns3:_="">
     <xsd:import namespace="336891e5-a8e3-4741-8dd3-dc88c7bdbb7b"/>
@@ -4316,7 +4369,30 @@
 </ct:contentTypeSchema>
 </file>
 
+<file path=customXml/item4.xml><?xml version="1.0" encoding="utf-8"?>
+<p:properties xmlns:p="http://schemas.microsoft.com/office/2006/metadata/properties" xmlns:xsi="http://www.w3.org/2001/XMLSchema-instance" xmlns:pc="http://schemas.microsoft.com/office/infopath/2007/PartnerControls">
+  <documentManagement>
+    <TaxCatchAll xmlns="6fa88b62-3a77-4dc3-a69c-607dbedb442c" xsi:nil="true"/>
+    <KLIK_IKKE_JournaliseringsTidspunkter_SBSYSJournalisering xmlns="336891e5-a8e3-4741-8dd3-dc88c7bdbb7b" xsi:nil="true"/>
+    <Tidligere_Journaliseret_SBSYSJournalisering xmlns="336891e5-a8e3-4741-8dd3-dc88c7bdbb7b" xsi:nil="true"/>
+    <lcf76f155ced4ddcb4097134ff3c332f xmlns="336891e5-a8e3-4741-8dd3-dc88c7bdbb7b">
+      <Terms xmlns="http://schemas.microsoft.com/office/infopath/2007/PartnerControls"/>
+    </lcf76f155ced4ddcb4097134ff3c332f>
+    <KLIK_IKKE_JournaliseredeSager_SBSYSJournalisering xmlns="336891e5-a8e3-4741-8dd3-dc88c7bdbb7b" xsi:nil="true"/>
+    <Seneste_Journalisering_SBSYSJournalisering xmlns="336891e5-a8e3-4741-8dd3-dc88c7bdbb7b" xsi:nil="true"/>
+  </documentManagement>
+</p:properties>
+</file>
+
 <file path=customXml/itemProps1.xml><?xml version="1.0" encoding="utf-8"?>
+<ds:datastoreItem xmlns:ds="http://schemas.openxmlformats.org/officeDocument/2006/customXml" ds:itemID="{CB6193E3-C94A-4DE5-8A92-62AC73B3A664}">
+  <ds:schemaRefs>
+    <ds:schemaRef ds:uri="http://schemas.openxmlformats.org/officeDocument/2006/bibliography"/>
+  </ds:schemaRefs>
+</ds:datastoreItem>
+</file>
+
+<file path=customXml/itemProps2.xml><?xml version="1.0" encoding="utf-8"?>
 <ds:datastoreItem xmlns:ds="http://schemas.openxmlformats.org/officeDocument/2006/customXml" ds:itemID="{54A0DE3F-5DAB-4ABA-A79D-5610182EC747}">
   <ds:schemaRefs>
     <ds:schemaRef ds:uri="http://schemas.microsoft.com/sharepoint/v3/contenttype/forms"/>
@@ -4324,26 +4400,7 @@
 </ds:datastoreItem>
 </file>
 
-<file path=customXml/itemProps2.xml><?xml version="1.0" encoding="utf-8"?>
-<ds:datastoreItem xmlns:ds="http://schemas.openxmlformats.org/officeDocument/2006/customXml" ds:itemID="{CB6193E3-C94A-4DE5-8A92-62AC73B3A664}">
-  <ds:schemaRefs>
-    <ds:schemaRef ds:uri="http://schemas.openxmlformats.org/officeDocument/2006/bibliography"/>
-  </ds:schemaRefs>
-</ds:datastoreItem>
-</file>
-
 <file path=customXml/itemProps3.xml><?xml version="1.0" encoding="utf-8"?>
-<ds:datastoreItem xmlns:ds="http://schemas.openxmlformats.org/officeDocument/2006/customXml" ds:itemID="{E0AFCE62-E96B-4ECE-AC97-4DAAFB82FF0D}">
-  <ds:schemaRefs>
-    <ds:schemaRef ds:uri="http://schemas.microsoft.com/office/2006/metadata/properties"/>
-    <ds:schemaRef ds:uri="http://schemas.microsoft.com/office/infopath/2007/PartnerControls"/>
-    <ds:schemaRef ds:uri="6fa88b62-3a77-4dc3-a69c-607dbedb442c"/>
-    <ds:schemaRef ds:uri="336891e5-a8e3-4741-8dd3-dc88c7bdbb7b"/>
-  </ds:schemaRefs>
-</ds:datastoreItem>
-</file>
-
-<file path=customXml/itemProps4.xml><?xml version="1.0" encoding="utf-8"?>
 <ds:datastoreItem xmlns:ds="http://schemas.openxmlformats.org/officeDocument/2006/customXml" ds:itemID="{F77777D9-B324-4B14-A6CB-27C0E3BDFA7E}">
   <ds:schemaRefs>
     <ds:schemaRef ds:uri="http://schemas.microsoft.com/office/2006/metadata/contentType"/>
@@ -4360,4 +4417,15 @@
     <ds:schemaRef ds:uri="http://schemas.microsoft.com/internal/obd"/>
   </ds:schemaRefs>
 </ds:datastoreItem>
+</file>
+
+<file path=customXml/itemProps4.xml><?xml version="1.0" encoding="utf-8"?>
+<ds:datastoreItem xmlns:ds="http://schemas.openxmlformats.org/officeDocument/2006/customXml" ds:itemID="{E0AFCE62-E96B-4ECE-AC97-4DAAFB82FF0D}">
+  <ds:schemaRefs>
+    <ds:schemaRef ds:uri="http://schemas.microsoft.com/office/2006/metadata/properties"/>
+    <ds:schemaRef ds:uri="http://schemas.microsoft.com/office/infopath/2007/PartnerControls"/>
+    <ds:schemaRef ds:uri="6fa88b62-3a77-4dc3-a69c-607dbedb442c"/>
+    <ds:schemaRef ds:uri="336891e5-a8e3-4741-8dd3-dc88c7bdbb7b"/>
+  </ds:schemaRefs>
+</ds:datastoreItem>
 </file>
</xml_diff>